<commit_message>
I have edited the poem where dreams die
</commit_message>
<xml_diff>
--- a/WHERE DREAMS DIE.docx
+++ b/WHERE DREAMS DIE.docx
@@ -305,15 +305,7 @@
         <w:t>rip</w:t>
       </w:r>
       <w:r>
-        <w:t xml:space="preserve"> my </w:t>
-      </w:r>
-      <w:proofErr w:type="gramStart"/>
-      <w:r>
-        <w:t>skin  and</w:t>
-      </w:r>
-      <w:proofErr w:type="gramEnd"/>
-      <w:r>
-        <w:t xml:space="preserve">  wail for who I was becoming and mourn for who we</w:t>
+        <w:t xml:space="preserve"> my skin  and  wail for who I was becoming and mourn for who we</w:t>
       </w:r>
     </w:p>
     <w:p>
@@ -500,6 +492,23 @@
       <w:pPr>
         <w:jc w:val="right"/>
       </w:pPr>
+      <w:r>
+        <w:t>Written by,</w:t>
+      </w:r>
+    </w:p>
+    <w:p>
+      <w:pPr>
+        <w:jc w:val="right"/>
+      </w:pPr>
+      <w:r>
+        <w:t>Trizer</w:t>
+      </w:r>
+      <w:r>
+        <w:t xml:space="preserve"> </w:t>
+      </w:r>
+      <w:r>
+        <w:t xml:space="preserve">  Mmbone.</w:t>
+      </w:r>
     </w:p>
     <w:sectPr>
       <w:pgSz w:w="12240" w:h="15840"/>

</xml_diff>